<commit_message>
question asked about repository
</commit_message>
<xml_diff>
--- a/ERP.docx
+++ b/ERP.docx
@@ -59,13 +59,34 @@
         <w:rPr>
           <w:b/>
           <w:bCs/>
+          <w:color w:val="5B9BD5" w:themeColor="accent1"/>
+          <w:sz w:val="44"/>
+          <w:szCs w:val="44"/>
+        </w:rPr>
+      </w:pPr>
+      <w:bookmarkStart w:id="0" w:name="_GoBack"/>
+      <w:r>
+        <w:rPr>
+          <w:b/>
+          <w:bCs/>
+          <w:color w:val="5B9BD5" w:themeColor="accent1"/>
+          <w:sz w:val="44"/>
+          <w:szCs w:val="44"/>
+        </w:rPr>
+        <w:t>Why my repository is coming under Sept Batch?</w:t>
+      </w:r>
+    </w:p>
+    <w:bookmarkEnd w:id="0"/>
+    <w:p>
+      <w:pPr>
+        <w:rPr>
+          <w:b/>
+          <w:bCs/>
           <w:color w:val="FF0000"/>
           <w:sz w:val="44"/>
           <w:szCs w:val="44"/>
         </w:rPr>
       </w:pPr>
-      <w:bookmarkStart w:id="0" w:name="_GoBack"/>
-      <w:bookmarkEnd w:id="0"/>
     </w:p>
     <w:sectPr>
       <w:pgSz w:w="11906" w:h="16838"/>

</xml_diff>